<commit_message>
server: added auth schema and validate-request-schema, ApiError, logger dev and prod winston, middleware-error, bugs fixed: controllers and services. Client: added RTK-QUERY, remove axios and axios-types, bugs fixed
</commit_message>
<xml_diff>
--- a/баг-лист.docx
+++ b/баг-лист.docx
@@ -49,6 +49,326 @@
       </w:r>
       <w:r>
         <w:t>Даже запрос не отправляется.</w:t>
+      </w:r>
+    </w:p>
+    <w:p/>
+    <w:p/>
+    <w:p>
+      <w:pPr>
+        <w:rPr>
+          <w:b/>
+          <w:bCs/>
+        </w:rPr>
+      </w:pPr>
+      <w:r>
+        <w:rPr>
+          <w:b/>
+          <w:bCs/>
+        </w:rPr>
+        <w:t>Трелло</w:t>
+      </w:r>
+    </w:p>
+    <w:p>
+      <w:pPr>
+        <w:pStyle w:val="a3"/>
+        <w:numPr>
+          <w:ilvl w:val="0"/>
+          <w:numId w:val="2"/>
+        </w:numPr>
+      </w:pPr>
+      <w:r>
+        <w:t>Исправляем авторизацию на фронте, смотрим новый материал.</w:t>
+      </w:r>
+    </w:p>
+    <w:p>
+      <w:pPr>
+        <w:pStyle w:val="a3"/>
+        <w:numPr>
+          <w:ilvl w:val="0"/>
+          <w:numId w:val="2"/>
+        </w:numPr>
+      </w:pPr>
+      <w:r>
+        <w:t>Изменить роут на получение файлов</w:t>
+      </w:r>
+      <w:r>
+        <w:t>:</w:t>
+      </w:r>
+    </w:p>
+    <w:p>
+      <w:r>
+        <w:rPr>
+          <w:noProof/>
+        </w:rPr>
+        <w:drawing>
+          <wp:inline distT="0" distB="0" distL="0" distR="0" wp14:anchorId="37736763" wp14:editId="61522212">
+            <wp:extent cx="4914900" cy="295275"/>
+            <wp:effectExtent l="0" t="0" r="0" b="9525"/>
+            <wp:docPr id="1" name="Рисунок 1"/>
+            <wp:cNvGraphicFramePr>
+              <a:graphicFrameLocks xmlns:a="http://schemas.openxmlformats.org/drawingml/2006/main" noChangeAspect="1"/>
+            </wp:cNvGraphicFramePr>
+            <a:graphic xmlns:a="http://schemas.openxmlformats.org/drawingml/2006/main">
+              <a:graphicData uri="http://schemas.openxmlformats.org/drawingml/2006/picture">
+                <pic:pic xmlns:pic="http://schemas.openxmlformats.org/drawingml/2006/picture">
+                  <pic:nvPicPr>
+                    <pic:cNvPr id="1" name=""/>
+                    <pic:cNvPicPr/>
+                  </pic:nvPicPr>
+                  <pic:blipFill>
+                    <a:blip r:embed="rId5"/>
+                    <a:stretch>
+                      <a:fillRect/>
+                    </a:stretch>
+                  </pic:blipFill>
+                  <pic:spPr>
+                    <a:xfrm>
+                      <a:off x="0" y="0"/>
+                      <a:ext cx="4914900" cy="295275"/>
+                    </a:xfrm>
+                    <a:prstGeom prst="rect">
+                      <a:avLst/>
+                    </a:prstGeom>
+                  </pic:spPr>
+                </pic:pic>
+              </a:graphicData>
+            </a:graphic>
+          </wp:inline>
+        </w:drawing>
+      </w:r>
+    </w:p>
+    <w:p>
+      <w:pPr>
+        <w:pStyle w:val="a3"/>
+        <w:numPr>
+          <w:ilvl w:val="0"/>
+          <w:numId w:val="2"/>
+        </w:numPr>
+      </w:pPr>
+      <w:r>
+        <w:t xml:space="preserve">Разобраться с </w:t>
+      </w:r>
+      <w:r>
+        <w:rPr>
+          <w:lang w:val="en-US"/>
+        </w:rPr>
+        <w:t>avatar</w:t>
+      </w:r>
+      <w:r>
+        <w:t xml:space="preserve"> </w:t>
+      </w:r>
+      <w:r>
+        <w:t>в модели</w:t>
+      </w:r>
+    </w:p>
+    <w:p>
+      <w:pPr>
+        <w:pStyle w:val="a3"/>
+        <w:numPr>
+          <w:ilvl w:val="0"/>
+          <w:numId w:val="2"/>
+        </w:numPr>
+      </w:pPr>
+      <w:r>
+        <w:t xml:space="preserve">Сделать аватар по умолчанию какую нибудь заглушку </w:t>
+      </w:r>
+    </w:p>
+    <w:p>
+      <w:pPr>
+        <w:pStyle w:val="a3"/>
+        <w:numPr>
+          <w:ilvl w:val="0"/>
+          <w:numId w:val="2"/>
+        </w:numPr>
+      </w:pPr>
+      <w:r>
+        <w:t>Исправить почту</w:t>
+      </w:r>
+    </w:p>
+    <w:p>
+      <w:pPr>
+        <w:pStyle w:val="a3"/>
+        <w:numPr>
+          <w:ilvl w:val="0"/>
+          <w:numId w:val="2"/>
+        </w:numPr>
+        <w:rPr>
+          <w:lang w:val="en-US"/>
+        </w:rPr>
+      </w:pPr>
+      <w:r>
+        <w:t>Я</w:t>
+      </w:r>
+      <w:r>
+        <w:rPr>
+          <w:lang w:val="en-US"/>
+        </w:rPr>
+        <w:t xml:space="preserve"> </w:t>
+      </w:r>
+      <w:r>
+        <w:t>удалил</w:t>
+      </w:r>
+      <w:r>
+        <w:rPr>
+          <w:lang w:val="en-US"/>
+        </w:rPr>
+        <w:t xml:space="preserve"> </w:t>
+      </w:r>
+      <w:r>
+        <w:rPr>
+          <w:lang w:val="en-US"/>
+        </w:rPr>
+        <w:t xml:space="preserve">axios, loader, </w:t>
+      </w:r>
+      <w:r>
+        <w:rPr>
+          <w:lang w:val="en-US"/>
+        </w:rPr>
+        <w:t>window-size</w:t>
+      </w:r>
+    </w:p>
+    <w:p>
+      <w:pPr>
+        <w:pStyle w:val="a3"/>
+        <w:numPr>
+          <w:ilvl w:val="0"/>
+          <w:numId w:val="2"/>
+        </w:numPr>
+        <w:shd w:val="clear" w:color="auto" w:fill="1E1E1E"/>
+        <w:spacing w:after="0" w:line="330" w:lineRule="atLeast"/>
+        <w:rPr>
+          <w:rFonts w:ascii="Consolas" w:eastAsia="Times New Roman" w:hAnsi="Consolas" w:cs="Times New Roman"/>
+          <w:color w:val="D4D4D4"/>
+          <w:sz w:val="24"/>
+          <w:szCs w:val="24"/>
+          <w:lang w:eastAsia="ru-RU"/>
+        </w:rPr>
+      </w:pPr>
+      <w:r>
+        <w:rPr>
+          <w:rFonts w:ascii="Consolas" w:eastAsia="Times New Roman" w:hAnsi="Consolas" w:cs="Times New Roman"/>
+          <w:color w:val="DCDCAA"/>
+          <w:sz w:val="24"/>
+          <w:szCs w:val="24"/>
+          <w:lang w:eastAsia="ru-RU"/>
+        </w:rPr>
+        <w:t>deleteFile</w:t>
+      </w:r>
+    </w:p>
+    <w:p>
+      <w:pPr>
+        <w:pStyle w:val="a3"/>
+        <w:numPr>
+          <w:ilvl w:val="0"/>
+          <w:numId w:val="2"/>
+        </w:numPr>
+      </w:pPr>
+      <w:r>
+        <w:t>азобрать с ошибкой в контроллере</w:t>
+      </w:r>
+    </w:p>
+    <w:p>
+      <w:pPr>
+        <w:pStyle w:val="a3"/>
+        <w:numPr>
+          <w:ilvl w:val="0"/>
+          <w:numId w:val="2"/>
+        </w:numPr>
+      </w:pPr>
+      <w:r>
+        <w:rPr>
+          <w:noProof/>
+        </w:rPr>
+        <w:lastRenderedPageBreak/>
+        <w:drawing>
+          <wp:inline distT="0" distB="0" distL="0" distR="0" wp14:anchorId="3966CAF1" wp14:editId="3E6D746A">
+            <wp:extent cx="5940425" cy="3253105"/>
+            <wp:effectExtent l="0" t="0" r="3175" b="4445"/>
+            <wp:docPr id="3" name="Рисунок 3"/>
+            <wp:cNvGraphicFramePr>
+              <a:graphicFrameLocks xmlns:a="http://schemas.openxmlformats.org/drawingml/2006/main" noChangeAspect="1"/>
+            </wp:cNvGraphicFramePr>
+            <a:graphic xmlns:a="http://schemas.openxmlformats.org/drawingml/2006/main">
+              <a:graphicData uri="http://schemas.openxmlformats.org/drawingml/2006/picture">
+                <pic:pic xmlns:pic="http://schemas.openxmlformats.org/drawingml/2006/picture">
+                  <pic:nvPicPr>
+                    <pic:cNvPr id="1" name=""/>
+                    <pic:cNvPicPr/>
+                  </pic:nvPicPr>
+                  <pic:blipFill>
+                    <a:blip r:embed="rId6"/>
+                    <a:stretch>
+                      <a:fillRect/>
+                    </a:stretch>
+                  </pic:blipFill>
+                  <pic:spPr>
+                    <a:xfrm>
+                      <a:off x="0" y="0"/>
+                      <a:ext cx="5940425" cy="3253105"/>
+                    </a:xfrm>
+                    <a:prstGeom prst="rect">
+                      <a:avLst/>
+                    </a:prstGeom>
+                  </pic:spPr>
+                </pic:pic>
+              </a:graphicData>
+            </a:graphic>
+          </wp:inline>
+        </w:drawing>
+      </w:r>
+      <w:r>
+        <w:rPr>
+          <w:noProof/>
+        </w:rPr>
+        <w:drawing>
+          <wp:anchor distT="0" distB="0" distL="114300" distR="114300" simplePos="0" relativeHeight="251658240" behindDoc="0" locked="0" layoutInCell="1" allowOverlap="1" wp14:anchorId="2B59B4E5" wp14:editId="7BC971D1">
+            <wp:simplePos x="0" y="0"/>
+            <wp:positionH relativeFrom="column">
+              <wp:posOffset>459105</wp:posOffset>
+            </wp:positionH>
+            <wp:positionV relativeFrom="paragraph">
+              <wp:posOffset>1270</wp:posOffset>
+            </wp:positionV>
+            <wp:extent cx="5940425" cy="2875280"/>
+            <wp:effectExtent l="0" t="0" r="3175" b="1270"/>
+            <wp:wrapSquare wrapText="bothSides"/>
+            <wp:docPr id="2" name="Рисунок 2"/>
+            <wp:cNvGraphicFramePr>
+              <a:graphicFrameLocks xmlns:a="http://schemas.openxmlformats.org/drawingml/2006/main" noChangeAspect="1"/>
+            </wp:cNvGraphicFramePr>
+            <a:graphic xmlns:a="http://schemas.openxmlformats.org/drawingml/2006/main">
+              <a:graphicData uri="http://schemas.openxmlformats.org/drawingml/2006/picture">
+                <pic:pic xmlns:pic="http://schemas.openxmlformats.org/drawingml/2006/picture">
+                  <pic:nvPicPr>
+                    <pic:cNvPr id="1" name=""/>
+                    <pic:cNvPicPr/>
+                  </pic:nvPicPr>
+                  <pic:blipFill>
+                    <a:blip r:embed="rId7">
+                      <a:extLst>
+                        <a:ext uri="{28A0092B-C50C-407E-A947-70E740481C1C}">
+                          <a14:useLocalDpi xmlns:a14="http://schemas.microsoft.com/office/drawing/2010/main" val="0"/>
+                        </a:ext>
+                      </a:extLst>
+                    </a:blip>
+                    <a:stretch>
+                      <a:fillRect/>
+                    </a:stretch>
+                  </pic:blipFill>
+                  <pic:spPr>
+                    <a:xfrm>
+                      <a:off x="0" y="0"/>
+                      <a:ext cx="5940425" cy="2875280"/>
+                    </a:xfrm>
+                    <a:prstGeom prst="rect">
+                      <a:avLst/>
+                    </a:prstGeom>
+                  </pic:spPr>
+                </pic:pic>
+              </a:graphicData>
+            </a:graphic>
+          </wp:anchor>
+        </w:drawing>
       </w:r>
     </w:p>
     <w:sectPr>
@@ -64,6 +384,95 @@
 <file path=word/numbering.xml><?xml version="1.0" encoding="utf-8"?>
 <w:numbering xmlns:wpc="http://schemas.microsoft.com/office/word/2010/wordprocessingCanvas" xmlns:cx="http://schemas.microsoft.com/office/drawing/2014/chartex" xmlns:cx1="http://schemas.microsoft.com/office/drawing/2015/9/8/chartex" xmlns:cx2="http://schemas.microsoft.com/office/drawing/2015/10/21/chartex" xmlns:cx3="http://schemas.microsoft.com/office/drawing/2016/5/9/chartex" xmlns:cx4="http://schemas.microsoft.com/office/drawing/2016/5/10/chartex" xmlns:cx5="http://schemas.microsoft.com/office/drawing/2016/5/11/chartex" xmlns:cx6="http://schemas.microsoft.com/office/drawing/2016/5/12/chartex" xmlns:cx7="http://schemas.microsoft.com/office/drawing/2016/5/13/chartex" xmlns:cx8="http://schemas.microsoft.com/office/drawing/2016/5/14/chartex" xmlns:mc="http://schemas.openxmlformats.org/markup-compatibility/2006" xmlns:aink="http://schemas.microsoft.com/office/drawing/2016/ink" xmlns:am3d="http://schemas.microsoft.com/office/drawing/2017/model3d" xmlns:o="urn:schemas-microsoft-com:office:office" xmlns:r="http://schemas.openxmlformats.org/officeDocument/2006/relationships" xmlns:m="http://schemas.openxmlformats.org/officeDocument/2006/math" xmlns:v="urn:schemas-microsoft-com:vml" xmlns:wp14="http://schemas.microsoft.com/office/word/2010/wordprocessingDrawing" xmlns:wp="http://schemas.openxmlformats.org/drawingml/2006/wordprocessingDrawing" xmlns:w10="urn:schemas-microsoft-com:office:word" xmlns:w="http://schemas.openxmlformats.org/wordprocessingml/2006/main" xmlns:w14="http://schemas.microsoft.com/office/word/2010/wordml" xmlns:w15="http://schemas.microsoft.com/office/word/2012/wordml" xmlns:w16cid="http://schemas.microsoft.com/office/word/2016/wordml/cid" xmlns:w16se="http://schemas.microsoft.com/office/word/2015/wordml/symex" xmlns:wpg="http://schemas.microsoft.com/office/word/2010/wordprocessingGroup" xmlns:wpi="http://schemas.microsoft.com/office/word/2010/wordprocessingInk" xmlns:wne="http://schemas.microsoft.com/office/word/2006/wordml" xmlns:wps="http://schemas.microsoft.com/office/word/2010/wordprocessingShape" mc:Ignorable="w14 w15 w16se w16cid wp14">
   <w:abstractNum w:abstractNumId="0" w15:restartNumberingAfterBreak="0">
+    <w:nsid w:val="0B53173B"/>
+    <w:multiLevelType w:val="hybridMultilevel"/>
+    <w:tmpl w:val="2CB0C2FE"/>
+    <w:lvl w:ilvl="0" w:tplc="0419000F">
+      <w:start w:val="1"/>
+      <w:numFmt w:val="decimal"/>
+      <w:lvlText w:val="%1."/>
+      <w:lvlJc w:val="left"/>
+      <w:pPr>
+        <w:ind w:left="720" w:hanging="360"/>
+      </w:pPr>
+      <w:rPr>
+        <w:rFonts w:hint="default"/>
+      </w:rPr>
+    </w:lvl>
+    <w:lvl w:ilvl="1" w:tplc="04190019" w:tentative="1">
+      <w:start w:val="1"/>
+      <w:numFmt w:val="lowerLetter"/>
+      <w:lvlText w:val="%2."/>
+      <w:lvlJc w:val="left"/>
+      <w:pPr>
+        <w:ind w:left="1440" w:hanging="360"/>
+      </w:pPr>
+    </w:lvl>
+    <w:lvl w:ilvl="2" w:tplc="0419001B" w:tentative="1">
+      <w:start w:val="1"/>
+      <w:numFmt w:val="lowerRoman"/>
+      <w:lvlText w:val="%3."/>
+      <w:lvlJc w:val="right"/>
+      <w:pPr>
+        <w:ind w:left="2160" w:hanging="180"/>
+      </w:pPr>
+    </w:lvl>
+    <w:lvl w:ilvl="3" w:tplc="0419000F" w:tentative="1">
+      <w:start w:val="1"/>
+      <w:numFmt w:val="decimal"/>
+      <w:lvlText w:val="%4."/>
+      <w:lvlJc w:val="left"/>
+      <w:pPr>
+        <w:ind w:left="2880" w:hanging="360"/>
+      </w:pPr>
+    </w:lvl>
+    <w:lvl w:ilvl="4" w:tplc="04190019" w:tentative="1">
+      <w:start w:val="1"/>
+      <w:numFmt w:val="lowerLetter"/>
+      <w:lvlText w:val="%5."/>
+      <w:lvlJc w:val="left"/>
+      <w:pPr>
+        <w:ind w:left="3600" w:hanging="360"/>
+      </w:pPr>
+    </w:lvl>
+    <w:lvl w:ilvl="5" w:tplc="0419001B" w:tentative="1">
+      <w:start w:val="1"/>
+      <w:numFmt w:val="lowerRoman"/>
+      <w:lvlText w:val="%6."/>
+      <w:lvlJc w:val="right"/>
+      <w:pPr>
+        <w:ind w:left="4320" w:hanging="180"/>
+      </w:pPr>
+    </w:lvl>
+    <w:lvl w:ilvl="6" w:tplc="0419000F" w:tentative="1">
+      <w:start w:val="1"/>
+      <w:numFmt w:val="decimal"/>
+      <w:lvlText w:val="%7."/>
+      <w:lvlJc w:val="left"/>
+      <w:pPr>
+        <w:ind w:left="5040" w:hanging="360"/>
+      </w:pPr>
+    </w:lvl>
+    <w:lvl w:ilvl="7" w:tplc="04190019" w:tentative="1">
+      <w:start w:val="1"/>
+      <w:numFmt w:val="lowerLetter"/>
+      <w:lvlText w:val="%8."/>
+      <w:lvlJc w:val="left"/>
+      <w:pPr>
+        <w:ind w:left="5760" w:hanging="360"/>
+      </w:pPr>
+    </w:lvl>
+    <w:lvl w:ilvl="8" w:tplc="0419001B" w:tentative="1">
+      <w:start w:val="1"/>
+      <w:numFmt w:val="lowerRoman"/>
+      <w:lvlText w:val="%9."/>
+      <w:lvlJc w:val="right"/>
+      <w:pPr>
+        <w:ind w:left="6480" w:hanging="180"/>
+      </w:pPr>
+    </w:lvl>
+  </w:abstractNum>
+  <w:abstractNum w:abstractNumId="1" w15:restartNumberingAfterBreak="0">
     <w:nsid w:val="4E7945FF"/>
     <w:multiLevelType w:val="hybridMultilevel"/>
     <w:tmpl w:val="3CECBC66"/>
@@ -152,8 +561,103 @@
       </w:pPr>
     </w:lvl>
   </w:abstractNum>
+  <w:abstractNum w:abstractNumId="2" w15:restartNumberingAfterBreak="0">
+    <w:nsid w:val="516561F9"/>
+    <w:multiLevelType w:val="hybridMultilevel"/>
+    <w:tmpl w:val="F38A7D66"/>
+    <w:lvl w:ilvl="0" w:tplc="695E9FB2">
+      <w:start w:val="1"/>
+      <w:numFmt w:val="decimal"/>
+      <w:lvlText w:val="%1."/>
+      <w:lvlJc w:val="left"/>
+      <w:pPr>
+        <w:ind w:left="1080" w:hanging="360"/>
+      </w:pPr>
+      <w:rPr>
+        <w:rFonts w:hint="default"/>
+      </w:rPr>
+    </w:lvl>
+    <w:lvl w:ilvl="1" w:tplc="04190019" w:tentative="1">
+      <w:start w:val="1"/>
+      <w:numFmt w:val="lowerLetter"/>
+      <w:lvlText w:val="%2."/>
+      <w:lvlJc w:val="left"/>
+      <w:pPr>
+        <w:ind w:left="1800" w:hanging="360"/>
+      </w:pPr>
+    </w:lvl>
+    <w:lvl w:ilvl="2" w:tplc="0419001B" w:tentative="1">
+      <w:start w:val="1"/>
+      <w:numFmt w:val="lowerRoman"/>
+      <w:lvlText w:val="%3."/>
+      <w:lvlJc w:val="right"/>
+      <w:pPr>
+        <w:ind w:left="2520" w:hanging="180"/>
+      </w:pPr>
+    </w:lvl>
+    <w:lvl w:ilvl="3" w:tplc="0419000F" w:tentative="1">
+      <w:start w:val="1"/>
+      <w:numFmt w:val="decimal"/>
+      <w:lvlText w:val="%4."/>
+      <w:lvlJc w:val="left"/>
+      <w:pPr>
+        <w:ind w:left="3240" w:hanging="360"/>
+      </w:pPr>
+    </w:lvl>
+    <w:lvl w:ilvl="4" w:tplc="04190019" w:tentative="1">
+      <w:start w:val="1"/>
+      <w:numFmt w:val="lowerLetter"/>
+      <w:lvlText w:val="%5."/>
+      <w:lvlJc w:val="left"/>
+      <w:pPr>
+        <w:ind w:left="3960" w:hanging="360"/>
+      </w:pPr>
+    </w:lvl>
+    <w:lvl w:ilvl="5" w:tplc="0419001B" w:tentative="1">
+      <w:start w:val="1"/>
+      <w:numFmt w:val="lowerRoman"/>
+      <w:lvlText w:val="%6."/>
+      <w:lvlJc w:val="right"/>
+      <w:pPr>
+        <w:ind w:left="4680" w:hanging="180"/>
+      </w:pPr>
+    </w:lvl>
+    <w:lvl w:ilvl="6" w:tplc="0419000F" w:tentative="1">
+      <w:start w:val="1"/>
+      <w:numFmt w:val="decimal"/>
+      <w:lvlText w:val="%7."/>
+      <w:lvlJc w:val="left"/>
+      <w:pPr>
+        <w:ind w:left="5400" w:hanging="360"/>
+      </w:pPr>
+    </w:lvl>
+    <w:lvl w:ilvl="7" w:tplc="04190019" w:tentative="1">
+      <w:start w:val="1"/>
+      <w:numFmt w:val="lowerLetter"/>
+      <w:lvlText w:val="%8."/>
+      <w:lvlJc w:val="left"/>
+      <w:pPr>
+        <w:ind w:left="6120" w:hanging="360"/>
+      </w:pPr>
+    </w:lvl>
+    <w:lvl w:ilvl="8" w:tplc="0419001B" w:tentative="1">
+      <w:start w:val="1"/>
+      <w:numFmt w:val="lowerRoman"/>
+      <w:lvlText w:val="%9."/>
+      <w:lvlJc w:val="right"/>
+      <w:pPr>
+        <w:ind w:left="6840" w:hanging="180"/>
+      </w:pPr>
+    </w:lvl>
+  </w:abstractNum>
   <w:num w:numId="1">
+    <w:abstractNumId w:val="1"/>
+  </w:num>
+  <w:num w:numId="2">
     <w:abstractNumId w:val="0"/>
+  </w:num>
+  <w:num w:numId="3">
+    <w:abstractNumId w:val="2"/>
   </w:num>
 </w:numbering>
 </file>

</xml_diff>

<commit_message>
bug fixed, new features added and website redesign
</commit_message>
<xml_diff>
--- a/баг-лист.docx
+++ b/баг-лист.docx
@@ -51,8 +51,6 @@
         <w:t>Даже запрос не отправляется.</w:t>
       </w:r>
     </w:p>
-    <w:p/>
-    <w:p/>
     <w:p>
       <w:pPr>
         <w:rPr>
@@ -77,7 +75,19 @@
         </w:numPr>
       </w:pPr>
       <w:r>
-        <w:t>Исправляем авторизацию на фронте, смотрим новый материал.</w:t>
+        <w:t xml:space="preserve">Разобраться с </w:t>
+      </w:r>
+      <w:r>
+        <w:rPr>
+          <w:lang w:val="en-US"/>
+        </w:rPr>
+        <w:t>avatar</w:t>
+      </w:r>
+      <w:r>
+        <w:t xml:space="preserve"> </w:t>
+      </w:r>
+      <w:r>
+        <w:t>в модели</w:t>
       </w:r>
     </w:p>
     <w:p>
@@ -89,52 +99,7 @@
         </w:numPr>
       </w:pPr>
       <w:r>
-        <w:t>Изменить роут на получение файлов</w:t>
-      </w:r>
-      <w:r>
-        <w:t>:</w:t>
-      </w:r>
-    </w:p>
-    <w:p>
-      <w:r>
-        <w:rPr>
-          <w:noProof/>
-        </w:rPr>
-        <w:drawing>
-          <wp:inline distT="0" distB="0" distL="0" distR="0" wp14:anchorId="37736763" wp14:editId="61522212">
-            <wp:extent cx="4914900" cy="295275"/>
-            <wp:effectExtent l="0" t="0" r="0" b="9525"/>
-            <wp:docPr id="1" name="Рисунок 1"/>
-            <wp:cNvGraphicFramePr>
-              <a:graphicFrameLocks xmlns:a="http://schemas.openxmlformats.org/drawingml/2006/main" noChangeAspect="1"/>
-            </wp:cNvGraphicFramePr>
-            <a:graphic xmlns:a="http://schemas.openxmlformats.org/drawingml/2006/main">
-              <a:graphicData uri="http://schemas.openxmlformats.org/drawingml/2006/picture">
-                <pic:pic xmlns:pic="http://schemas.openxmlformats.org/drawingml/2006/picture">
-                  <pic:nvPicPr>
-                    <pic:cNvPr id="1" name=""/>
-                    <pic:cNvPicPr/>
-                  </pic:nvPicPr>
-                  <pic:blipFill>
-                    <a:blip r:embed="rId5"/>
-                    <a:stretch>
-                      <a:fillRect/>
-                    </a:stretch>
-                  </pic:blipFill>
-                  <pic:spPr>
-                    <a:xfrm>
-                      <a:off x="0" y="0"/>
-                      <a:ext cx="4914900" cy="295275"/>
-                    </a:xfrm>
-                    <a:prstGeom prst="rect">
-                      <a:avLst/>
-                    </a:prstGeom>
-                  </pic:spPr>
-                </pic:pic>
-              </a:graphicData>
-            </a:graphic>
-          </wp:inline>
-        </w:drawing>
+        <w:t xml:space="preserve">Сделать аватар по умолчанию какую нибудь заглушку </w:t>
       </w:r>
     </w:p>
     <w:p>
@@ -146,19 +111,7 @@
         </w:numPr>
       </w:pPr>
       <w:r>
-        <w:t xml:space="preserve">Разобраться с </w:t>
-      </w:r>
-      <w:r>
-        <w:rPr>
-          <w:lang w:val="en-US"/>
-        </w:rPr>
-        <w:t>avatar</w:t>
-      </w:r>
-      <w:r>
-        <w:t xml:space="preserve"> </w:t>
-      </w:r>
-      <w:r>
-        <w:t>в модели</w:t>
+        <w:t>Удалить функционал с почтой</w:t>
       </w:r>
     </w:p>
     <w:p>
@@ -170,7 +123,13 @@
         </w:numPr>
       </w:pPr>
       <w:r>
-        <w:t xml:space="preserve">Сделать аватар по умолчанию какую нибудь заглушку </w:t>
+        <w:t xml:space="preserve">Неправильно поведение </w:t>
+      </w:r>
+      <w:r>
+        <w:rPr>
+          <w:lang w:val="en-US"/>
+        </w:rPr>
+        <w:t>dropzone</w:t>
       </w:r>
     </w:p>
     <w:p>
@@ -182,7 +141,18 @@
         </w:numPr>
       </w:pPr>
       <w:r>
-        <w:t>Исправить почту</w:t>
+        <w:t xml:space="preserve">Реализовать рекурсивное удаление файлов из папок на </w:t>
+      </w:r>
+      <w:r>
+        <w:rPr>
+          <w:lang w:val="en-US"/>
+        </w:rPr>
+        <w:t>js</w:t>
+      </w:r>
+    </w:p>
+    <w:p>
+      <w:r>
+        <w:br w:type="page"/>
       </w:r>
     </w:p>
     <w:p>
@@ -192,40 +162,7 @@
           <w:ilvl w:val="0"/>
           <w:numId w:val="2"/>
         </w:numPr>
-        <w:rPr>
-          <w:lang w:val="en-US"/>
-        </w:rPr>
-      </w:pPr>
-      <w:r>
-        <w:t>Я</w:t>
-      </w:r>
-      <w:r>
-        <w:rPr>
-          <w:lang w:val="en-US"/>
-        </w:rPr>
-        <w:t xml:space="preserve"> </w:t>
-      </w:r>
-      <w:r>
-        <w:t>удалил</w:t>
-      </w:r>
-      <w:r>
-        <w:rPr>
-          <w:lang w:val="en-US"/>
-        </w:rPr>
-        <w:t xml:space="preserve"> </w:t>
-      </w:r>
-      <w:r>
-        <w:rPr>
-          <w:lang w:val="en-US"/>
-        </w:rPr>
-        <w:t xml:space="preserve">axios, loader, </w:t>
-      </w:r>
-      <w:r>
-        <w:rPr>
-          <w:lang w:val="en-US"/>
-        </w:rPr>
-        <w:t>window-size</w:t>
-      </w:r>
+      </w:pPr>
     </w:p>
     <w:p>
       <w:pPr>
@@ -234,52 +171,11 @@
           <w:ilvl w:val="0"/>
           <w:numId w:val="2"/>
         </w:numPr>
-        <w:shd w:val="clear" w:color="auto" w:fill="1E1E1E"/>
-        <w:spacing w:after="0" w:line="330" w:lineRule="atLeast"/>
-        <w:rPr>
-          <w:rFonts w:ascii="Consolas" w:eastAsia="Times New Roman" w:hAnsi="Consolas" w:cs="Times New Roman"/>
-          <w:color w:val="D4D4D4"/>
-          <w:sz w:val="24"/>
-          <w:szCs w:val="24"/>
-          <w:lang w:eastAsia="ru-RU"/>
-        </w:rPr>
-      </w:pPr>
-      <w:r>
-        <w:rPr>
-          <w:rFonts w:ascii="Consolas" w:eastAsia="Times New Roman" w:hAnsi="Consolas" w:cs="Times New Roman"/>
-          <w:color w:val="DCDCAA"/>
-          <w:sz w:val="24"/>
-          <w:szCs w:val="24"/>
-          <w:lang w:eastAsia="ru-RU"/>
-        </w:rPr>
-        <w:t>deleteFile</w:t>
-      </w:r>
-    </w:p>
-    <w:p>
-      <w:pPr>
-        <w:pStyle w:val="a3"/>
-        <w:numPr>
-          <w:ilvl w:val="0"/>
-          <w:numId w:val="2"/>
-        </w:numPr>
-      </w:pPr>
-      <w:r>
-        <w:t>азобрать с ошибкой в контроллере</w:t>
-      </w:r>
-    </w:p>
-    <w:p>
-      <w:pPr>
-        <w:pStyle w:val="a3"/>
-        <w:numPr>
-          <w:ilvl w:val="0"/>
-          <w:numId w:val="2"/>
-        </w:numPr>
       </w:pPr>
       <w:r>
         <w:rPr>
           <w:noProof/>
         </w:rPr>
-        <w:lastRenderedPageBreak/>
         <w:drawing>
           <wp:inline distT="0" distB="0" distL="0" distR="0" wp14:anchorId="3966CAF1" wp14:editId="3E6D746A">
             <wp:extent cx="5940425" cy="3253105"/>
@@ -296,7 +192,7 @@
                     <pic:cNvPicPr/>
                   </pic:nvPicPr>
                   <pic:blipFill>
-                    <a:blip r:embed="rId6"/>
+                    <a:blip r:embed="rId5"/>
                     <a:stretch>
                       <a:fillRect/>
                     </a:stretch>
@@ -344,7 +240,7 @@
                     <pic:cNvPicPr/>
                   </pic:nvPicPr>
                   <pic:blipFill>
-                    <a:blip r:embed="rId7">
+                    <a:blip r:embed="rId6">
                       <a:extLst>
                         <a:ext uri="{28A0092B-C50C-407E-A947-70E740481C1C}">
                           <a14:useLocalDpi xmlns:a14="http://schemas.microsoft.com/office/drawing/2010/main" val="0"/>

</xml_diff>